<commit_message>
Python Server with sending pass
</commit_message>
<xml_diff>
--- a/Specifications/Security Measures for ESP32.docx
+++ b/Specifications/Security Measures for ESP32.docx
@@ -490,10 +490,12 @@
       </w:r>
       <w:r>
         <w:rPr>
-          <w:color w:val="FF0000"/>
+          <w:b/>
+          <w:bCs/>
+          <w:color w:val="2E74B5" w:themeColor="accent5" w:themeShade="BF"/>
           <w:u w:val="single"/>
         </w:rPr>
-        <w:t>Not Yet</w:t>
+        <w:t>Implemented</w:t>
       </w:r>
     </w:p>
     <w:p>
@@ -1061,6 +1063,261 @@
       </w:r>
       <w:r>
         <w:t xml:space="preserve"> in IoT applications.</w:t>
+      </w:r>
+    </w:p>
+    <w:p/>
+    <w:p/>
+    <w:p>
+      <w:pPr>
+        <w:rPr>
+          <w:b/>
+          <w:bCs/>
+        </w:rPr>
+      </w:pPr>
+      <w:r>
+        <w:rPr>
+          <w:b/>
+          <w:bCs/>
+        </w:rPr>
+        <w:t>4️</w:t>
+      </w:r>
+      <w:r>
+        <w:rPr>
+          <w:rFonts w:ascii="Segoe UI Symbol" w:hAnsi="Segoe UI Symbol" w:cs="Segoe UI Symbol"/>
+          <w:b/>
+          <w:bCs/>
+        </w:rPr>
+        <w:t xml:space="preserve"> </w:t>
+      </w:r>
+      <w:r>
+        <w:rPr>
+          <w:b/>
+          <w:bCs/>
+        </w:rPr>
+        <w:t>Additional Security Hardening</w:t>
+      </w:r>
+    </w:p>
+    <w:p>
+      <w:pPr>
+        <w:rPr>
+          <w:b/>
+          <w:bCs/>
+        </w:rPr>
+      </w:pPr>
+      <w:r>
+        <w:rPr>
+          <w:rFonts w:ascii="Segoe UI Emoji" w:hAnsi="Segoe UI Emoji" w:cs="Segoe UI Emoji"/>
+          <w:b/>
+          <w:bCs/>
+        </w:rPr>
+        <w:t>✅</w:t>
+      </w:r>
+      <w:r>
+        <w:rPr>
+          <w:b/>
+          <w:bCs/>
+        </w:rPr>
+        <w:t xml:space="preserve"> Enable Secure Boot</w:t>
+      </w:r>
+    </w:p>
+    <w:p>
+      <w:pPr>
+        <w:numPr>
+          <w:ilvl w:val="0"/>
+          <w:numId w:val="9"/>
+        </w:numPr>
+      </w:pPr>
+      <w:r>
+        <w:t xml:space="preserve">Prevent </w:t>
+      </w:r>
+      <w:r>
+        <w:rPr>
+          <w:b/>
+          <w:bCs/>
+        </w:rPr>
+        <w:t>unsigned firmware</w:t>
+      </w:r>
+      <w:r>
+        <w:t xml:space="preserve"> from running.</w:t>
+      </w:r>
+    </w:p>
+    <w:p>
+      <w:pPr>
+        <w:numPr>
+          <w:ilvl w:val="0"/>
+          <w:numId w:val="9"/>
+        </w:numPr>
+      </w:pPr>
+      <w:r>
+        <w:t xml:space="preserve">Enable Secure Boot in </w:t>
+      </w:r>
+      <w:r>
+        <w:rPr>
+          <w:b/>
+          <w:bCs/>
+        </w:rPr>
+        <w:t xml:space="preserve">ESP32 </w:t>
+      </w:r>
+      <w:proofErr w:type="spellStart"/>
+      <w:r>
+        <w:rPr>
+          <w:b/>
+          <w:bCs/>
+        </w:rPr>
+        <w:t>eFuse</w:t>
+      </w:r>
+      <w:proofErr w:type="spellEnd"/>
+      <w:r>
+        <w:rPr>
+          <w:b/>
+          <w:bCs/>
+        </w:rPr>
+        <w:t xml:space="preserve"> settings</w:t>
+      </w:r>
+      <w:r>
+        <w:t>.</w:t>
+      </w:r>
+    </w:p>
+    <w:p>
+      <w:pPr>
+        <w:rPr>
+          <w:b/>
+          <w:bCs/>
+        </w:rPr>
+      </w:pPr>
+      <w:r>
+        <w:rPr>
+          <w:rFonts w:ascii="Segoe UI Emoji" w:hAnsi="Segoe UI Emoji" w:cs="Segoe UI Emoji"/>
+          <w:b/>
+          <w:bCs/>
+        </w:rPr>
+        <w:t>✅</w:t>
+      </w:r>
+      <w:r>
+        <w:rPr>
+          <w:b/>
+          <w:bCs/>
+        </w:rPr>
+        <w:t xml:space="preserve"> Use a Hardware Secure Element</w:t>
+      </w:r>
+    </w:p>
+    <w:p>
+      <w:pPr>
+        <w:numPr>
+          <w:ilvl w:val="0"/>
+          <w:numId w:val="10"/>
+        </w:numPr>
+      </w:pPr>
+      <w:r>
+        <w:t xml:space="preserve">Store </w:t>
+      </w:r>
+      <w:r>
+        <w:rPr>
+          <w:b/>
+          <w:bCs/>
+        </w:rPr>
+        <w:t>AES keys, RSA keys, and SSL certificates</w:t>
+      </w:r>
+      <w:r>
+        <w:t xml:space="preserve"> in a secure element like </w:t>
+      </w:r>
+      <w:r>
+        <w:rPr>
+          <w:b/>
+          <w:bCs/>
+        </w:rPr>
+        <w:t>ATECC608A</w:t>
+      </w:r>
+      <w:r>
+        <w:t>.</w:t>
+      </w:r>
+    </w:p>
+    <w:p>
+      <w:pPr>
+        <w:rPr>
+          <w:b/>
+          <w:bCs/>
+        </w:rPr>
+      </w:pPr>
+      <w:r>
+        <w:rPr>
+          <w:rFonts w:ascii="Segoe UI Emoji" w:hAnsi="Segoe UI Emoji" w:cs="Segoe UI Emoji"/>
+          <w:b/>
+          <w:bCs/>
+        </w:rPr>
+        <w:t>✅</w:t>
+      </w:r>
+      <w:r>
+        <w:rPr>
+          <w:b/>
+          <w:bCs/>
+        </w:rPr>
+        <w:t xml:space="preserve"> Disable Debugging Interfaces</w:t>
+      </w:r>
+    </w:p>
+    <w:p>
+      <w:pPr>
+        <w:numPr>
+          <w:ilvl w:val="0"/>
+          <w:numId w:val="11"/>
+        </w:numPr>
+      </w:pPr>
+      <w:r>
+        <w:t xml:space="preserve">Disable </w:t>
+      </w:r>
+      <w:r>
+        <w:rPr>
+          <w:b/>
+          <w:bCs/>
+        </w:rPr>
+        <w:t>JTAG, UART, and Serial Monitor</w:t>
+      </w:r>
+      <w:r>
+        <w:t xml:space="preserve"> in production.</w:t>
+      </w:r>
+    </w:p>
+    <w:p>
+      <w:pPr>
+        <w:rPr>
+          <w:b/>
+          <w:bCs/>
+        </w:rPr>
+      </w:pPr>
+      <w:r>
+        <w:rPr>
+          <w:rFonts w:ascii="Segoe UI Emoji" w:hAnsi="Segoe UI Emoji" w:cs="Segoe UI Emoji"/>
+          <w:b/>
+          <w:bCs/>
+        </w:rPr>
+        <w:t>✅</w:t>
+      </w:r>
+      <w:r>
+        <w:rPr>
+          <w:b/>
+          <w:bCs/>
+        </w:rPr>
+        <w:t xml:space="preserve"> Implement Rate-Limiting on MQTT Broker</w:t>
+      </w:r>
+    </w:p>
+    <w:p>
+      <w:pPr>
+        <w:numPr>
+          <w:ilvl w:val="0"/>
+          <w:numId w:val="12"/>
+        </w:numPr>
+      </w:pPr>
+      <w:r>
+        <w:t xml:space="preserve">Prevent brute-force attacks by setting </w:t>
+      </w:r>
+      <w:r>
+        <w:rPr>
+          <w:b/>
+          <w:bCs/>
+        </w:rPr>
+        <w:t>failed login lockouts</w:t>
+      </w:r>
+      <w:r>
+        <w:t>.</w:t>
       </w:r>
     </w:p>
     <w:p/>
@@ -1226,6 +1483,155 @@
     </w:lvl>
   </w:abstractNum>
   <w:abstractNum w:abstractNumId="1" w15:restartNumberingAfterBreak="0">
+    <w:nsid w:val="078473B0"/>
+    <w:multiLevelType w:val="multilevel"/>
+    <w:tmpl w:val="DC623580"/>
+    <w:lvl w:ilvl="0">
+      <w:start w:val="1"/>
+      <w:numFmt w:val="bullet"/>
+      <w:lvlText w:val=""/>
+      <w:lvlJc w:val="left"/>
+      <w:pPr>
+        <w:tabs>
+          <w:tab w:val="num" w:pos="720"/>
+        </w:tabs>
+        <w:ind w:left="720" w:hanging="360"/>
+      </w:pPr>
+      <w:rPr>
+        <w:rFonts w:ascii="Symbol" w:hAnsi="Symbol" w:hint="default"/>
+        <w:sz w:val="20"/>
+      </w:rPr>
+    </w:lvl>
+    <w:lvl w:ilvl="1" w:tentative="1">
+      <w:start w:val="1"/>
+      <w:numFmt w:val="bullet"/>
+      <w:lvlText w:val="o"/>
+      <w:lvlJc w:val="left"/>
+      <w:pPr>
+        <w:tabs>
+          <w:tab w:val="num" w:pos="1440"/>
+        </w:tabs>
+        <w:ind w:left="1440" w:hanging="360"/>
+      </w:pPr>
+      <w:rPr>
+        <w:rFonts w:ascii="Courier New" w:hAnsi="Courier New" w:hint="default"/>
+        <w:sz w:val="20"/>
+      </w:rPr>
+    </w:lvl>
+    <w:lvl w:ilvl="2" w:tentative="1">
+      <w:start w:val="1"/>
+      <w:numFmt w:val="bullet"/>
+      <w:lvlText w:val=""/>
+      <w:lvlJc w:val="left"/>
+      <w:pPr>
+        <w:tabs>
+          <w:tab w:val="num" w:pos="2160"/>
+        </w:tabs>
+        <w:ind w:left="2160" w:hanging="360"/>
+      </w:pPr>
+      <w:rPr>
+        <w:rFonts w:ascii="Wingdings" w:hAnsi="Wingdings" w:hint="default"/>
+        <w:sz w:val="20"/>
+      </w:rPr>
+    </w:lvl>
+    <w:lvl w:ilvl="3" w:tentative="1">
+      <w:start w:val="1"/>
+      <w:numFmt w:val="bullet"/>
+      <w:lvlText w:val=""/>
+      <w:lvlJc w:val="left"/>
+      <w:pPr>
+        <w:tabs>
+          <w:tab w:val="num" w:pos="2880"/>
+        </w:tabs>
+        <w:ind w:left="2880" w:hanging="360"/>
+      </w:pPr>
+      <w:rPr>
+        <w:rFonts w:ascii="Wingdings" w:hAnsi="Wingdings" w:hint="default"/>
+        <w:sz w:val="20"/>
+      </w:rPr>
+    </w:lvl>
+    <w:lvl w:ilvl="4" w:tentative="1">
+      <w:start w:val="1"/>
+      <w:numFmt w:val="bullet"/>
+      <w:lvlText w:val=""/>
+      <w:lvlJc w:val="left"/>
+      <w:pPr>
+        <w:tabs>
+          <w:tab w:val="num" w:pos="3600"/>
+        </w:tabs>
+        <w:ind w:left="3600" w:hanging="360"/>
+      </w:pPr>
+      <w:rPr>
+        <w:rFonts w:ascii="Wingdings" w:hAnsi="Wingdings" w:hint="default"/>
+        <w:sz w:val="20"/>
+      </w:rPr>
+    </w:lvl>
+    <w:lvl w:ilvl="5" w:tentative="1">
+      <w:start w:val="1"/>
+      <w:numFmt w:val="bullet"/>
+      <w:lvlText w:val=""/>
+      <w:lvlJc w:val="left"/>
+      <w:pPr>
+        <w:tabs>
+          <w:tab w:val="num" w:pos="4320"/>
+        </w:tabs>
+        <w:ind w:left="4320" w:hanging="360"/>
+      </w:pPr>
+      <w:rPr>
+        <w:rFonts w:ascii="Wingdings" w:hAnsi="Wingdings" w:hint="default"/>
+        <w:sz w:val="20"/>
+      </w:rPr>
+    </w:lvl>
+    <w:lvl w:ilvl="6" w:tentative="1">
+      <w:start w:val="1"/>
+      <w:numFmt w:val="bullet"/>
+      <w:lvlText w:val=""/>
+      <w:lvlJc w:val="left"/>
+      <w:pPr>
+        <w:tabs>
+          <w:tab w:val="num" w:pos="5040"/>
+        </w:tabs>
+        <w:ind w:left="5040" w:hanging="360"/>
+      </w:pPr>
+      <w:rPr>
+        <w:rFonts w:ascii="Wingdings" w:hAnsi="Wingdings" w:hint="default"/>
+        <w:sz w:val="20"/>
+      </w:rPr>
+    </w:lvl>
+    <w:lvl w:ilvl="7" w:tentative="1">
+      <w:start w:val="1"/>
+      <w:numFmt w:val="bullet"/>
+      <w:lvlText w:val=""/>
+      <w:lvlJc w:val="left"/>
+      <w:pPr>
+        <w:tabs>
+          <w:tab w:val="num" w:pos="5760"/>
+        </w:tabs>
+        <w:ind w:left="5760" w:hanging="360"/>
+      </w:pPr>
+      <w:rPr>
+        <w:rFonts w:ascii="Wingdings" w:hAnsi="Wingdings" w:hint="default"/>
+        <w:sz w:val="20"/>
+      </w:rPr>
+    </w:lvl>
+    <w:lvl w:ilvl="8" w:tentative="1">
+      <w:start w:val="1"/>
+      <w:numFmt w:val="bullet"/>
+      <w:lvlText w:val=""/>
+      <w:lvlJc w:val="left"/>
+      <w:pPr>
+        <w:tabs>
+          <w:tab w:val="num" w:pos="6480"/>
+        </w:tabs>
+        <w:ind w:left="6480" w:hanging="360"/>
+      </w:pPr>
+      <w:rPr>
+        <w:rFonts w:ascii="Wingdings" w:hAnsi="Wingdings" w:hint="default"/>
+        <w:sz w:val="20"/>
+      </w:rPr>
+    </w:lvl>
+  </w:abstractNum>
+  <w:abstractNum w:abstractNumId="2" w15:restartNumberingAfterBreak="0">
     <w:nsid w:val="1CFA4FDC"/>
     <w:multiLevelType w:val="multilevel"/>
     <w:tmpl w:val="E7B81126"/>
@@ -1374,7 +1780,7 @@
       </w:rPr>
     </w:lvl>
   </w:abstractNum>
-  <w:abstractNum w:abstractNumId="2" w15:restartNumberingAfterBreak="0">
+  <w:abstractNum w:abstractNumId="3" w15:restartNumberingAfterBreak="0">
     <w:nsid w:val="26AB1F7E"/>
     <w:multiLevelType w:val="multilevel"/>
     <w:tmpl w:val="990CD712"/>
@@ -1523,7 +1929,7 @@
       </w:rPr>
     </w:lvl>
   </w:abstractNum>
-  <w:abstractNum w:abstractNumId="3" w15:restartNumberingAfterBreak="0">
+  <w:abstractNum w:abstractNumId="4" w15:restartNumberingAfterBreak="0">
     <w:nsid w:val="288D75CE"/>
     <w:multiLevelType w:val="multilevel"/>
     <w:tmpl w:val="67A20902"/>
@@ -1672,7 +2078,7 @@
       </w:rPr>
     </w:lvl>
   </w:abstractNum>
-  <w:abstractNum w:abstractNumId="4" w15:restartNumberingAfterBreak="0">
+  <w:abstractNum w:abstractNumId="5" w15:restartNumberingAfterBreak="0">
     <w:nsid w:val="3D2E50F6"/>
     <w:multiLevelType w:val="multilevel"/>
     <w:tmpl w:val="54CC7B7C"/>
@@ -1821,7 +2227,7 @@
       </w:rPr>
     </w:lvl>
   </w:abstractNum>
-  <w:abstractNum w:abstractNumId="5" w15:restartNumberingAfterBreak="0">
+  <w:abstractNum w:abstractNumId="6" w15:restartNumberingAfterBreak="0">
     <w:nsid w:val="3E882B0C"/>
     <w:multiLevelType w:val="multilevel"/>
     <w:tmpl w:val="39782362"/>
@@ -1970,7 +2376,156 @@
       </w:rPr>
     </w:lvl>
   </w:abstractNum>
-  <w:abstractNum w:abstractNumId="6" w15:restartNumberingAfterBreak="0">
+  <w:abstractNum w:abstractNumId="7" w15:restartNumberingAfterBreak="0">
+    <w:nsid w:val="4965679A"/>
+    <w:multiLevelType w:val="multilevel"/>
+    <w:tmpl w:val="BABE9E50"/>
+    <w:lvl w:ilvl="0">
+      <w:start w:val="1"/>
+      <w:numFmt w:val="bullet"/>
+      <w:lvlText w:val=""/>
+      <w:lvlJc w:val="left"/>
+      <w:pPr>
+        <w:tabs>
+          <w:tab w:val="num" w:pos="720"/>
+        </w:tabs>
+        <w:ind w:left="720" w:hanging="360"/>
+      </w:pPr>
+      <w:rPr>
+        <w:rFonts w:ascii="Symbol" w:hAnsi="Symbol" w:hint="default"/>
+        <w:sz w:val="20"/>
+      </w:rPr>
+    </w:lvl>
+    <w:lvl w:ilvl="1" w:tentative="1">
+      <w:start w:val="1"/>
+      <w:numFmt w:val="bullet"/>
+      <w:lvlText w:val="o"/>
+      <w:lvlJc w:val="left"/>
+      <w:pPr>
+        <w:tabs>
+          <w:tab w:val="num" w:pos="1440"/>
+        </w:tabs>
+        <w:ind w:left="1440" w:hanging="360"/>
+      </w:pPr>
+      <w:rPr>
+        <w:rFonts w:ascii="Courier New" w:hAnsi="Courier New" w:hint="default"/>
+        <w:sz w:val="20"/>
+      </w:rPr>
+    </w:lvl>
+    <w:lvl w:ilvl="2" w:tentative="1">
+      <w:start w:val="1"/>
+      <w:numFmt w:val="bullet"/>
+      <w:lvlText w:val=""/>
+      <w:lvlJc w:val="left"/>
+      <w:pPr>
+        <w:tabs>
+          <w:tab w:val="num" w:pos="2160"/>
+        </w:tabs>
+        <w:ind w:left="2160" w:hanging="360"/>
+      </w:pPr>
+      <w:rPr>
+        <w:rFonts w:ascii="Wingdings" w:hAnsi="Wingdings" w:hint="default"/>
+        <w:sz w:val="20"/>
+      </w:rPr>
+    </w:lvl>
+    <w:lvl w:ilvl="3" w:tentative="1">
+      <w:start w:val="1"/>
+      <w:numFmt w:val="bullet"/>
+      <w:lvlText w:val=""/>
+      <w:lvlJc w:val="left"/>
+      <w:pPr>
+        <w:tabs>
+          <w:tab w:val="num" w:pos="2880"/>
+        </w:tabs>
+        <w:ind w:left="2880" w:hanging="360"/>
+      </w:pPr>
+      <w:rPr>
+        <w:rFonts w:ascii="Wingdings" w:hAnsi="Wingdings" w:hint="default"/>
+        <w:sz w:val="20"/>
+      </w:rPr>
+    </w:lvl>
+    <w:lvl w:ilvl="4" w:tentative="1">
+      <w:start w:val="1"/>
+      <w:numFmt w:val="bullet"/>
+      <w:lvlText w:val=""/>
+      <w:lvlJc w:val="left"/>
+      <w:pPr>
+        <w:tabs>
+          <w:tab w:val="num" w:pos="3600"/>
+        </w:tabs>
+        <w:ind w:left="3600" w:hanging="360"/>
+      </w:pPr>
+      <w:rPr>
+        <w:rFonts w:ascii="Wingdings" w:hAnsi="Wingdings" w:hint="default"/>
+        <w:sz w:val="20"/>
+      </w:rPr>
+    </w:lvl>
+    <w:lvl w:ilvl="5" w:tentative="1">
+      <w:start w:val="1"/>
+      <w:numFmt w:val="bullet"/>
+      <w:lvlText w:val=""/>
+      <w:lvlJc w:val="left"/>
+      <w:pPr>
+        <w:tabs>
+          <w:tab w:val="num" w:pos="4320"/>
+        </w:tabs>
+        <w:ind w:left="4320" w:hanging="360"/>
+      </w:pPr>
+      <w:rPr>
+        <w:rFonts w:ascii="Wingdings" w:hAnsi="Wingdings" w:hint="default"/>
+        <w:sz w:val="20"/>
+      </w:rPr>
+    </w:lvl>
+    <w:lvl w:ilvl="6" w:tentative="1">
+      <w:start w:val="1"/>
+      <w:numFmt w:val="bullet"/>
+      <w:lvlText w:val=""/>
+      <w:lvlJc w:val="left"/>
+      <w:pPr>
+        <w:tabs>
+          <w:tab w:val="num" w:pos="5040"/>
+        </w:tabs>
+        <w:ind w:left="5040" w:hanging="360"/>
+      </w:pPr>
+      <w:rPr>
+        <w:rFonts w:ascii="Wingdings" w:hAnsi="Wingdings" w:hint="default"/>
+        <w:sz w:val="20"/>
+      </w:rPr>
+    </w:lvl>
+    <w:lvl w:ilvl="7" w:tentative="1">
+      <w:start w:val="1"/>
+      <w:numFmt w:val="bullet"/>
+      <w:lvlText w:val=""/>
+      <w:lvlJc w:val="left"/>
+      <w:pPr>
+        <w:tabs>
+          <w:tab w:val="num" w:pos="5760"/>
+        </w:tabs>
+        <w:ind w:left="5760" w:hanging="360"/>
+      </w:pPr>
+      <w:rPr>
+        <w:rFonts w:ascii="Wingdings" w:hAnsi="Wingdings" w:hint="default"/>
+        <w:sz w:val="20"/>
+      </w:rPr>
+    </w:lvl>
+    <w:lvl w:ilvl="8" w:tentative="1">
+      <w:start w:val="1"/>
+      <w:numFmt w:val="bullet"/>
+      <w:lvlText w:val=""/>
+      <w:lvlJc w:val="left"/>
+      <w:pPr>
+        <w:tabs>
+          <w:tab w:val="num" w:pos="6480"/>
+        </w:tabs>
+        <w:ind w:left="6480" w:hanging="360"/>
+      </w:pPr>
+      <w:rPr>
+        <w:rFonts w:ascii="Wingdings" w:hAnsi="Wingdings" w:hint="default"/>
+        <w:sz w:val="20"/>
+      </w:rPr>
+    </w:lvl>
+  </w:abstractNum>
+  <w:abstractNum w:abstractNumId="8" w15:restartNumberingAfterBreak="0">
     <w:nsid w:val="512F4BF6"/>
     <w:multiLevelType w:val="multilevel"/>
     <w:tmpl w:val="D26AC3B8"/>
@@ -2119,7 +2674,7 @@
       </w:rPr>
     </w:lvl>
   </w:abstractNum>
-  <w:abstractNum w:abstractNumId="7" w15:restartNumberingAfterBreak="0">
+  <w:abstractNum w:abstractNumId="9" w15:restartNumberingAfterBreak="0">
     <w:nsid w:val="5AAA6C03"/>
     <w:multiLevelType w:val="multilevel"/>
     <w:tmpl w:val="FD8C8C4C"/>
@@ -2268,29 +2823,339 @@
       </w:rPr>
     </w:lvl>
   </w:abstractNum>
+  <w:abstractNum w:abstractNumId="10" w15:restartNumberingAfterBreak="0">
+    <w:nsid w:val="6825223D"/>
+    <w:multiLevelType w:val="multilevel"/>
+    <w:tmpl w:val="5D8E6DA0"/>
+    <w:lvl w:ilvl="0">
+      <w:start w:val="1"/>
+      <w:numFmt w:val="bullet"/>
+      <w:lvlText w:val=""/>
+      <w:lvlJc w:val="left"/>
+      <w:pPr>
+        <w:tabs>
+          <w:tab w:val="num" w:pos="720"/>
+        </w:tabs>
+        <w:ind w:left="720" w:hanging="360"/>
+      </w:pPr>
+      <w:rPr>
+        <w:rFonts w:ascii="Symbol" w:hAnsi="Symbol" w:hint="default"/>
+        <w:sz w:val="20"/>
+      </w:rPr>
+    </w:lvl>
+    <w:lvl w:ilvl="1" w:tentative="1">
+      <w:start w:val="1"/>
+      <w:numFmt w:val="bullet"/>
+      <w:lvlText w:val="o"/>
+      <w:lvlJc w:val="left"/>
+      <w:pPr>
+        <w:tabs>
+          <w:tab w:val="num" w:pos="1440"/>
+        </w:tabs>
+        <w:ind w:left="1440" w:hanging="360"/>
+      </w:pPr>
+      <w:rPr>
+        <w:rFonts w:ascii="Courier New" w:hAnsi="Courier New" w:hint="default"/>
+        <w:sz w:val="20"/>
+      </w:rPr>
+    </w:lvl>
+    <w:lvl w:ilvl="2" w:tentative="1">
+      <w:start w:val="1"/>
+      <w:numFmt w:val="bullet"/>
+      <w:lvlText w:val=""/>
+      <w:lvlJc w:val="left"/>
+      <w:pPr>
+        <w:tabs>
+          <w:tab w:val="num" w:pos="2160"/>
+        </w:tabs>
+        <w:ind w:left="2160" w:hanging="360"/>
+      </w:pPr>
+      <w:rPr>
+        <w:rFonts w:ascii="Wingdings" w:hAnsi="Wingdings" w:hint="default"/>
+        <w:sz w:val="20"/>
+      </w:rPr>
+    </w:lvl>
+    <w:lvl w:ilvl="3" w:tentative="1">
+      <w:start w:val="1"/>
+      <w:numFmt w:val="bullet"/>
+      <w:lvlText w:val=""/>
+      <w:lvlJc w:val="left"/>
+      <w:pPr>
+        <w:tabs>
+          <w:tab w:val="num" w:pos="2880"/>
+        </w:tabs>
+        <w:ind w:left="2880" w:hanging="360"/>
+      </w:pPr>
+      <w:rPr>
+        <w:rFonts w:ascii="Wingdings" w:hAnsi="Wingdings" w:hint="default"/>
+        <w:sz w:val="20"/>
+      </w:rPr>
+    </w:lvl>
+    <w:lvl w:ilvl="4" w:tentative="1">
+      <w:start w:val="1"/>
+      <w:numFmt w:val="bullet"/>
+      <w:lvlText w:val=""/>
+      <w:lvlJc w:val="left"/>
+      <w:pPr>
+        <w:tabs>
+          <w:tab w:val="num" w:pos="3600"/>
+        </w:tabs>
+        <w:ind w:left="3600" w:hanging="360"/>
+      </w:pPr>
+      <w:rPr>
+        <w:rFonts w:ascii="Wingdings" w:hAnsi="Wingdings" w:hint="default"/>
+        <w:sz w:val="20"/>
+      </w:rPr>
+    </w:lvl>
+    <w:lvl w:ilvl="5" w:tentative="1">
+      <w:start w:val="1"/>
+      <w:numFmt w:val="bullet"/>
+      <w:lvlText w:val=""/>
+      <w:lvlJc w:val="left"/>
+      <w:pPr>
+        <w:tabs>
+          <w:tab w:val="num" w:pos="4320"/>
+        </w:tabs>
+        <w:ind w:left="4320" w:hanging="360"/>
+      </w:pPr>
+      <w:rPr>
+        <w:rFonts w:ascii="Wingdings" w:hAnsi="Wingdings" w:hint="default"/>
+        <w:sz w:val="20"/>
+      </w:rPr>
+    </w:lvl>
+    <w:lvl w:ilvl="6" w:tentative="1">
+      <w:start w:val="1"/>
+      <w:numFmt w:val="bullet"/>
+      <w:lvlText w:val=""/>
+      <w:lvlJc w:val="left"/>
+      <w:pPr>
+        <w:tabs>
+          <w:tab w:val="num" w:pos="5040"/>
+        </w:tabs>
+        <w:ind w:left="5040" w:hanging="360"/>
+      </w:pPr>
+      <w:rPr>
+        <w:rFonts w:ascii="Wingdings" w:hAnsi="Wingdings" w:hint="default"/>
+        <w:sz w:val="20"/>
+      </w:rPr>
+    </w:lvl>
+    <w:lvl w:ilvl="7" w:tentative="1">
+      <w:start w:val="1"/>
+      <w:numFmt w:val="bullet"/>
+      <w:lvlText w:val=""/>
+      <w:lvlJc w:val="left"/>
+      <w:pPr>
+        <w:tabs>
+          <w:tab w:val="num" w:pos="5760"/>
+        </w:tabs>
+        <w:ind w:left="5760" w:hanging="360"/>
+      </w:pPr>
+      <w:rPr>
+        <w:rFonts w:ascii="Wingdings" w:hAnsi="Wingdings" w:hint="default"/>
+        <w:sz w:val="20"/>
+      </w:rPr>
+    </w:lvl>
+    <w:lvl w:ilvl="8" w:tentative="1">
+      <w:start w:val="1"/>
+      <w:numFmt w:val="bullet"/>
+      <w:lvlText w:val=""/>
+      <w:lvlJc w:val="left"/>
+      <w:pPr>
+        <w:tabs>
+          <w:tab w:val="num" w:pos="6480"/>
+        </w:tabs>
+        <w:ind w:left="6480" w:hanging="360"/>
+      </w:pPr>
+      <w:rPr>
+        <w:rFonts w:ascii="Wingdings" w:hAnsi="Wingdings" w:hint="default"/>
+        <w:sz w:val="20"/>
+      </w:rPr>
+    </w:lvl>
+  </w:abstractNum>
+  <w:abstractNum w:abstractNumId="11" w15:restartNumberingAfterBreak="0">
+    <w:nsid w:val="6F71170E"/>
+    <w:multiLevelType w:val="multilevel"/>
+    <w:tmpl w:val="58D0843E"/>
+    <w:lvl w:ilvl="0">
+      <w:start w:val="1"/>
+      <w:numFmt w:val="bullet"/>
+      <w:lvlText w:val=""/>
+      <w:lvlJc w:val="left"/>
+      <w:pPr>
+        <w:tabs>
+          <w:tab w:val="num" w:pos="720"/>
+        </w:tabs>
+        <w:ind w:left="720" w:hanging="360"/>
+      </w:pPr>
+      <w:rPr>
+        <w:rFonts w:ascii="Symbol" w:hAnsi="Symbol" w:hint="default"/>
+        <w:sz w:val="20"/>
+      </w:rPr>
+    </w:lvl>
+    <w:lvl w:ilvl="1" w:tentative="1">
+      <w:start w:val="1"/>
+      <w:numFmt w:val="bullet"/>
+      <w:lvlText w:val="o"/>
+      <w:lvlJc w:val="left"/>
+      <w:pPr>
+        <w:tabs>
+          <w:tab w:val="num" w:pos="1440"/>
+        </w:tabs>
+        <w:ind w:left="1440" w:hanging="360"/>
+      </w:pPr>
+      <w:rPr>
+        <w:rFonts w:ascii="Courier New" w:hAnsi="Courier New" w:hint="default"/>
+        <w:sz w:val="20"/>
+      </w:rPr>
+    </w:lvl>
+    <w:lvl w:ilvl="2" w:tentative="1">
+      <w:start w:val="1"/>
+      <w:numFmt w:val="bullet"/>
+      <w:lvlText w:val=""/>
+      <w:lvlJc w:val="left"/>
+      <w:pPr>
+        <w:tabs>
+          <w:tab w:val="num" w:pos="2160"/>
+        </w:tabs>
+        <w:ind w:left="2160" w:hanging="360"/>
+      </w:pPr>
+      <w:rPr>
+        <w:rFonts w:ascii="Wingdings" w:hAnsi="Wingdings" w:hint="default"/>
+        <w:sz w:val="20"/>
+      </w:rPr>
+    </w:lvl>
+    <w:lvl w:ilvl="3" w:tentative="1">
+      <w:start w:val="1"/>
+      <w:numFmt w:val="bullet"/>
+      <w:lvlText w:val=""/>
+      <w:lvlJc w:val="left"/>
+      <w:pPr>
+        <w:tabs>
+          <w:tab w:val="num" w:pos="2880"/>
+        </w:tabs>
+        <w:ind w:left="2880" w:hanging="360"/>
+      </w:pPr>
+      <w:rPr>
+        <w:rFonts w:ascii="Wingdings" w:hAnsi="Wingdings" w:hint="default"/>
+        <w:sz w:val="20"/>
+      </w:rPr>
+    </w:lvl>
+    <w:lvl w:ilvl="4" w:tentative="1">
+      <w:start w:val="1"/>
+      <w:numFmt w:val="bullet"/>
+      <w:lvlText w:val=""/>
+      <w:lvlJc w:val="left"/>
+      <w:pPr>
+        <w:tabs>
+          <w:tab w:val="num" w:pos="3600"/>
+        </w:tabs>
+        <w:ind w:left="3600" w:hanging="360"/>
+      </w:pPr>
+      <w:rPr>
+        <w:rFonts w:ascii="Wingdings" w:hAnsi="Wingdings" w:hint="default"/>
+        <w:sz w:val="20"/>
+      </w:rPr>
+    </w:lvl>
+    <w:lvl w:ilvl="5" w:tentative="1">
+      <w:start w:val="1"/>
+      <w:numFmt w:val="bullet"/>
+      <w:lvlText w:val=""/>
+      <w:lvlJc w:val="left"/>
+      <w:pPr>
+        <w:tabs>
+          <w:tab w:val="num" w:pos="4320"/>
+        </w:tabs>
+        <w:ind w:left="4320" w:hanging="360"/>
+      </w:pPr>
+      <w:rPr>
+        <w:rFonts w:ascii="Wingdings" w:hAnsi="Wingdings" w:hint="default"/>
+        <w:sz w:val="20"/>
+      </w:rPr>
+    </w:lvl>
+    <w:lvl w:ilvl="6" w:tentative="1">
+      <w:start w:val="1"/>
+      <w:numFmt w:val="bullet"/>
+      <w:lvlText w:val=""/>
+      <w:lvlJc w:val="left"/>
+      <w:pPr>
+        <w:tabs>
+          <w:tab w:val="num" w:pos="5040"/>
+        </w:tabs>
+        <w:ind w:left="5040" w:hanging="360"/>
+      </w:pPr>
+      <w:rPr>
+        <w:rFonts w:ascii="Wingdings" w:hAnsi="Wingdings" w:hint="default"/>
+        <w:sz w:val="20"/>
+      </w:rPr>
+    </w:lvl>
+    <w:lvl w:ilvl="7" w:tentative="1">
+      <w:start w:val="1"/>
+      <w:numFmt w:val="bullet"/>
+      <w:lvlText w:val=""/>
+      <w:lvlJc w:val="left"/>
+      <w:pPr>
+        <w:tabs>
+          <w:tab w:val="num" w:pos="5760"/>
+        </w:tabs>
+        <w:ind w:left="5760" w:hanging="360"/>
+      </w:pPr>
+      <w:rPr>
+        <w:rFonts w:ascii="Wingdings" w:hAnsi="Wingdings" w:hint="default"/>
+        <w:sz w:val="20"/>
+      </w:rPr>
+    </w:lvl>
+    <w:lvl w:ilvl="8" w:tentative="1">
+      <w:start w:val="1"/>
+      <w:numFmt w:val="bullet"/>
+      <w:lvlText w:val=""/>
+      <w:lvlJc w:val="left"/>
+      <w:pPr>
+        <w:tabs>
+          <w:tab w:val="num" w:pos="6480"/>
+        </w:tabs>
+        <w:ind w:left="6480" w:hanging="360"/>
+      </w:pPr>
+      <w:rPr>
+        <w:rFonts w:ascii="Wingdings" w:hAnsi="Wingdings" w:hint="default"/>
+        <w:sz w:val="20"/>
+      </w:rPr>
+    </w:lvl>
+  </w:abstractNum>
   <w:num w:numId="1" w16cid:durableId="335768674">
-    <w:abstractNumId w:val="1"/>
+    <w:abstractNumId w:val="2"/>
   </w:num>
   <w:num w:numId="2" w16cid:durableId="1340696913">
+    <w:abstractNumId w:val="5"/>
+  </w:num>
+  <w:num w:numId="3" w16cid:durableId="68776875">
     <w:abstractNumId w:val="4"/>
   </w:num>
-  <w:num w:numId="3" w16cid:durableId="68776875">
-    <w:abstractNumId w:val="3"/>
-  </w:num>
   <w:num w:numId="4" w16cid:durableId="1835339204">
-    <w:abstractNumId w:val="5"/>
+    <w:abstractNumId w:val="6"/>
   </w:num>
   <w:num w:numId="5" w16cid:durableId="1457262774">
-    <w:abstractNumId w:val="7"/>
+    <w:abstractNumId w:val="9"/>
   </w:num>
   <w:num w:numId="6" w16cid:durableId="2076584833">
-    <w:abstractNumId w:val="6"/>
+    <w:abstractNumId w:val="8"/>
   </w:num>
   <w:num w:numId="7" w16cid:durableId="816343800">
-    <w:abstractNumId w:val="2"/>
+    <w:abstractNumId w:val="3"/>
   </w:num>
   <w:num w:numId="8" w16cid:durableId="462969695">
     <w:abstractNumId w:val="0"/>
+  </w:num>
+  <w:num w:numId="9" w16cid:durableId="1475176797">
+    <w:abstractNumId w:val="11"/>
+  </w:num>
+  <w:num w:numId="10" w16cid:durableId="33970705">
+    <w:abstractNumId w:val="10"/>
+  </w:num>
+  <w:num w:numId="11" w16cid:durableId="1794860740">
+    <w:abstractNumId w:val="1"/>
+  </w:num>
+  <w:num w:numId="12" w16cid:durableId="1799181646">
+    <w:abstractNumId w:val="7"/>
   </w:num>
 </w:numbering>
 </file>
@@ -2898,7 +3763,6 @@
   <w:style w:type="character" w:default="1" w:styleId="DefaultParagraphFont">
     <w:name w:val="Default Paragraph Font"/>
     <w:uiPriority w:val="1"/>
-    <w:semiHidden/>
     <w:unhideWhenUsed/>
   </w:style>
   <w:style w:type="table" w:default="1" w:styleId="TableNormal">

</xml_diff>